<commit_message>
Update strokendiagram en vragen
</commit_message>
<xml_diff>
--- a/Documentatie/Vragen.docx
+++ b/Documentatie/Vragen.docx
@@ -52,13 +52,47 @@
           <w:lang w:eastAsia="nl-NL"/>
         </w:rPr>
       </w:pPr>
+      <w:proofErr w:type="spellStart"/>
       <w:r>
         <w:rPr>
           <w:b/>
           <w:lang w:eastAsia="nl-NL"/>
         </w:rPr>
-        <w:t>Actors.list.gz</w:t>
-      </w:r>
+        <w:t>Names</w:t>
+      </w:r>
+      <w:proofErr w:type="spellEnd"/>
+      <w:r>
+        <w:rPr>
+          <w:b/>
+          <w:lang w:eastAsia="nl-NL"/>
+        </w:rPr>
+        <w:t xml:space="preserve"> / </w:t>
+      </w:r>
+      <w:proofErr w:type="spellStart"/>
+      <w:r>
+        <w:rPr>
+          <w:b/>
+          <w:lang w:eastAsia="nl-NL"/>
+        </w:rPr>
+        <w:t>Titles</w:t>
+      </w:r>
+      <w:proofErr w:type="spellEnd"/>
+      <w:r>
+        <w:rPr>
+          <w:b/>
+          <w:lang w:eastAsia="nl-NL"/>
+        </w:rPr>
+        <w:t xml:space="preserve"> / </w:t>
+      </w:r>
+      <w:proofErr w:type="spellStart"/>
+      <w:r>
+        <w:rPr>
+          <w:b/>
+          <w:lang w:eastAsia="nl-NL"/>
+        </w:rPr>
+        <w:t>Principals</w:t>
+      </w:r>
+      <w:proofErr w:type="spellEnd"/>
     </w:p>
     <w:p>
       <w:pPr>
@@ -80,25 +114,19 @@
           <w:b/>
         </w:rPr>
       </w:pPr>
-      <w:r>
-        <w:rPr>
-          <w:b/>
-        </w:rPr>
-        <w:t>Movies.list.gz</w:t>
-      </w:r>
-    </w:p>
-    <w:p>
-      <w:pPr>
-        <w:pStyle w:val="Geenafstand"/>
-        <w:rPr>
-          <w:b/>
-        </w:rPr>
-      </w:pPr>
-      <w:r>
-        <w:rPr>
-          <w:b/>
-        </w:rPr>
-        <w:t>Running-times-list.gz</w:t>
+      <w:proofErr w:type="spellStart"/>
+      <w:r>
+        <w:rPr>
+          <w:b/>
+        </w:rPr>
+        <w:t>Titles</w:t>
+      </w:r>
+      <w:proofErr w:type="spellEnd"/>
+      <w:r>
+        <w:rPr>
+          <w:b/>
+        </w:rPr>
+        <w:t xml:space="preserve"> / Ratings</w:t>
       </w:r>
     </w:p>
     <w:p>
@@ -121,11 +149,33 @@
           <w:b/>
         </w:rPr>
       </w:pPr>
-      <w:r>
-        <w:rPr>
-          <w:b/>
-        </w:rPr>
-        <w:t>Directors.list.gz</w:t>
+      <w:proofErr w:type="spellStart"/>
+      <w:r>
+        <w:rPr>
+          <w:b/>
+        </w:rPr>
+        <w:t>Titles</w:t>
+      </w:r>
+      <w:proofErr w:type="spellEnd"/>
+      <w:r>
+        <w:rPr>
+          <w:b/>
+        </w:rPr>
+        <w:t xml:space="preserve"> / </w:t>
+      </w:r>
+      <w:proofErr w:type="spellStart"/>
+      <w:r>
+        <w:rPr>
+          <w:b/>
+        </w:rPr>
+        <w:t>Principals</w:t>
+      </w:r>
+      <w:proofErr w:type="spellEnd"/>
+      <w:r>
+        <w:rPr>
+          <w:b/>
+        </w:rPr>
+        <w:t xml:space="preserve"> / Crew</w:t>
       </w:r>
     </w:p>
     <w:p>
@@ -148,12 +198,42 @@
           <w:b/>
         </w:rPr>
       </w:pPr>
-      <w:r>
-        <w:rPr>
-          <w:b/>
-        </w:rPr>
-        <w:t>Actors.list.gz</w:t>
-      </w:r>
+      <w:proofErr w:type="spellStart"/>
+      <w:r>
+        <w:rPr>
+          <w:b/>
+        </w:rPr>
+        <w:t>Names</w:t>
+      </w:r>
+      <w:proofErr w:type="spellEnd"/>
+      <w:r>
+        <w:rPr>
+          <w:b/>
+        </w:rPr>
+        <w:t xml:space="preserve"> / </w:t>
+      </w:r>
+      <w:proofErr w:type="spellStart"/>
+      <w:r>
+        <w:rPr>
+          <w:b/>
+        </w:rPr>
+        <w:t>Titles</w:t>
+      </w:r>
+      <w:proofErr w:type="spellEnd"/>
+      <w:r>
+        <w:rPr>
+          <w:b/>
+        </w:rPr>
+        <w:t xml:space="preserve"> / </w:t>
+      </w:r>
+      <w:proofErr w:type="spellStart"/>
+      <w:r>
+        <w:rPr>
+          <w:b/>
+        </w:rPr>
+        <w:t>Principals</w:t>
+      </w:r>
+      <w:proofErr w:type="spellEnd"/>
     </w:p>
     <w:p>
       <w:pPr>
@@ -182,21 +262,7 @@
         <w:rPr>
           <w:b/>
         </w:rPr>
-        <w:t>Producers.list.gz</w:t>
-      </w:r>
-    </w:p>
-    <w:p>
-      <w:pPr>
-        <w:pStyle w:val="Geenafstand"/>
-        <w:rPr>
-          <w:b/>
-        </w:rPr>
-      </w:pPr>
-      <w:r>
-        <w:rPr>
-          <w:b/>
-        </w:rPr>
-        <w:t>Movies.list.gz</w:t>
+        <w:t>Kan niet</w:t>
       </w:r>
     </w:p>
     <w:p>
@@ -223,21 +289,7 @@
         <w:rPr>
           <w:b/>
         </w:rPr>
-        <w:t>Countries.list.gz</w:t>
-      </w:r>
-    </w:p>
-    <w:p>
-      <w:pPr>
-        <w:pStyle w:val="Geenafstand"/>
-        <w:rPr>
-          <w:b/>
-        </w:rPr>
-      </w:pPr>
-      <w:r>
-        <w:rPr>
-          <w:b/>
-        </w:rPr>
-        <w:t>Movies.list.gz</w:t>
+        <w:t>Kan niet</w:t>
       </w:r>
     </w:p>
     <w:p>
@@ -272,297 +324,344 @@
           <w:b/>
         </w:rPr>
       </w:pPr>
-      <w:r>
-        <w:rPr>
-          <w:b/>
-        </w:rPr>
-        <w:t>Movies.list.gz</w:t>
-      </w:r>
-    </w:p>
-    <w:p>
-      <w:pPr>
-        <w:pStyle w:val="Geenafstand"/>
-        <w:rPr>
-          <w:b/>
-        </w:rPr>
-      </w:pPr>
-      <w:r>
-        <w:rPr>
-          <w:b/>
-        </w:rPr>
-        <w:t>Actors.list.gz</w:t>
-      </w:r>
-    </w:p>
-    <w:p>
-      <w:pPr>
-        <w:pStyle w:val="Geenafstand"/>
-        <w:rPr>
-          <w:b/>
-        </w:rPr>
-      </w:pPr>
-      <w:r>
-        <w:rPr>
-          <w:b/>
-        </w:rPr>
-        <w:t>Ratings.list.gz</w:t>
+      <w:proofErr w:type="spellStart"/>
+      <w:r>
+        <w:rPr>
+          <w:b/>
+        </w:rPr>
+        <w:t>Titles</w:t>
+      </w:r>
+      <w:proofErr w:type="spellEnd"/>
+      <w:r>
+        <w:rPr>
+          <w:b/>
+        </w:rPr>
+        <w:t xml:space="preserve"> / </w:t>
+      </w:r>
+      <w:proofErr w:type="spellStart"/>
+      <w:r>
+        <w:rPr>
+          <w:b/>
+        </w:rPr>
+        <w:t>Names</w:t>
+      </w:r>
+      <w:proofErr w:type="spellEnd"/>
+      <w:r>
+        <w:rPr>
+          <w:b/>
+        </w:rPr>
+        <w:t xml:space="preserve"> / Ratings / </w:t>
+      </w:r>
+      <w:proofErr w:type="spellStart"/>
+      <w:r>
+        <w:rPr>
+          <w:b/>
+        </w:rPr>
+        <w:t>Principals</w:t>
+      </w:r>
+      <w:proofErr w:type="spellEnd"/>
+    </w:p>
+    <w:p>
+      <w:pPr>
+        <w:pStyle w:val="Geenafstand"/>
+        <w:rPr>
+          <w:b/>
+        </w:rPr>
+      </w:pPr>
+    </w:p>
+    <w:p>
+      <w:pPr>
+        <w:pStyle w:val="Geenafstand"/>
+      </w:pPr>
+      <w:r>
+        <w:t xml:space="preserve">In hoeveel </w:t>
+      </w:r>
+      <w:proofErr w:type="spellStart"/>
+      <w:r>
+        <w:t>F</w:t>
+      </w:r>
+      <w:r>
+        <w:t>ast</w:t>
+      </w:r>
+      <w:proofErr w:type="spellEnd"/>
+      <w:r>
+        <w:t xml:space="preserve"> </w:t>
+      </w:r>
+      <w:proofErr w:type="spellStart"/>
+      <w:r>
+        <w:t>A</w:t>
+      </w:r>
+      <w:r>
+        <w:t>nd</w:t>
+      </w:r>
+      <w:proofErr w:type="spellEnd"/>
+      <w:r>
+        <w:t xml:space="preserve"> </w:t>
+      </w:r>
+      <w:r>
+        <w:t>T</w:t>
+      </w:r>
+      <w:r>
+        <w:t xml:space="preserve">he </w:t>
+      </w:r>
+      <w:proofErr w:type="spellStart"/>
+      <w:r>
+        <w:t>F</w:t>
+      </w:r>
+      <w:r>
+        <w:t>urious</w:t>
+      </w:r>
+      <w:proofErr w:type="spellEnd"/>
+      <w:r>
+        <w:t xml:space="preserve"> films speelde </w:t>
+      </w:r>
+      <w:r>
+        <w:t>P</w:t>
+      </w:r>
+      <w:r>
+        <w:t xml:space="preserve">aul </w:t>
+      </w:r>
+      <w:r>
+        <w:t>W</w:t>
+      </w:r>
+      <w:r>
+        <w:t>alker?</w:t>
+      </w:r>
+    </w:p>
+    <w:p>
+      <w:pPr>
+        <w:pStyle w:val="Geenafstand"/>
+        <w:rPr>
+          <w:b/>
+        </w:rPr>
+      </w:pPr>
+      <w:proofErr w:type="spellStart"/>
+      <w:r>
+        <w:rPr>
+          <w:b/>
+        </w:rPr>
+        <w:t>Titles</w:t>
+      </w:r>
+      <w:proofErr w:type="spellEnd"/>
+      <w:r>
+        <w:rPr>
+          <w:b/>
+        </w:rPr>
+        <w:t xml:space="preserve"> / </w:t>
+      </w:r>
+      <w:proofErr w:type="spellStart"/>
+      <w:r>
+        <w:rPr>
+          <w:b/>
+        </w:rPr>
+        <w:t>Names</w:t>
+      </w:r>
+      <w:proofErr w:type="spellEnd"/>
+      <w:r>
+        <w:rPr>
+          <w:b/>
+        </w:rPr>
+        <w:t xml:space="preserve"> / </w:t>
+      </w:r>
+      <w:proofErr w:type="spellStart"/>
+      <w:r>
+        <w:rPr>
+          <w:b/>
+        </w:rPr>
+        <w:t>Principals</w:t>
+      </w:r>
+      <w:proofErr w:type="spellEnd"/>
+    </w:p>
+    <w:p>
+      <w:pPr>
+        <w:pStyle w:val="Geenafstand"/>
+      </w:pPr>
+    </w:p>
+    <w:p>
+      <w:pPr>
+        <w:pStyle w:val="Geenafstand"/>
+      </w:pPr>
+      <w:r>
+        <w:t>B vragen</w:t>
+      </w:r>
+    </w:p>
+    <w:p>
+      <w:pPr>
+        <w:pStyle w:val="Geenafstand"/>
+      </w:pPr>
+    </w:p>
+    <w:p>
+      <w:pPr>
+        <w:pStyle w:val="Geenafstand"/>
+      </w:pPr>
+      <w:r>
+        <w:t xml:space="preserve">Maak een kaart (b.v. google </w:t>
+      </w:r>
+      <w:proofErr w:type="spellStart"/>
+      <w:r>
+        <w:t>maps</w:t>
+      </w:r>
+      <w:proofErr w:type="spellEnd"/>
+      <w:r>
+        <w:t xml:space="preserve"> / </w:t>
+      </w:r>
+      <w:proofErr w:type="spellStart"/>
+      <w:r>
+        <w:t>openstreetview</w:t>
+      </w:r>
+      <w:proofErr w:type="spellEnd"/>
+      <w:r>
+        <w:t xml:space="preserve">) met geboorteplaatsen van acteurs. </w:t>
+      </w:r>
+    </w:p>
+    <w:p>
+      <w:pPr>
+        <w:pStyle w:val="Geenafstand"/>
+      </w:pPr>
+      <w:r>
+        <w:t>Zodat op de kaart te zien is wie waar geboren is.</w:t>
+      </w:r>
+    </w:p>
+    <w:p>
+      <w:pPr>
+        <w:pStyle w:val="Geenafstand"/>
+        <w:rPr>
+          <w:b/>
+        </w:rPr>
+      </w:pPr>
+      <w:r>
+        <w:rPr>
+          <w:b/>
+        </w:rPr>
+        <w:t>Kan niet</w:t>
+      </w:r>
+    </w:p>
+    <w:p>
+      <w:pPr>
+        <w:pStyle w:val="Geenafstand"/>
+      </w:pPr>
+    </w:p>
+    <w:p>
+      <w:pPr>
+        <w:pStyle w:val="Geenafstand"/>
+      </w:pPr>
+      <w:r>
+        <w:t xml:space="preserve">Geef het aantal films dat in een land gemaakt is weer in de tijd. </w:t>
+      </w:r>
+      <w:proofErr w:type="spellStart"/>
+      <w:r>
+        <w:t>Dwz</w:t>
+      </w:r>
+      <w:proofErr w:type="spellEnd"/>
+      <w:r>
+        <w:t xml:space="preserve"> maak een grafiek </w:t>
+      </w:r>
+    </w:p>
+    <w:p>
+      <w:pPr>
+        <w:pStyle w:val="Geenafstand"/>
+      </w:pPr>
+      <w:r>
+        <w:t>waarin op de x-as het jaar staat en op de y-as het aantal gemaakte films</w:t>
+      </w:r>
+    </w:p>
+    <w:p>
+      <w:pPr>
+        <w:pStyle w:val="Geenafstand"/>
+        <w:rPr>
+          <w:b/>
+        </w:rPr>
+      </w:pPr>
+      <w:proofErr w:type="spellStart"/>
+      <w:r>
+        <w:rPr>
+          <w:b/>
+        </w:rPr>
+        <w:t>Regions</w:t>
+      </w:r>
+      <w:proofErr w:type="spellEnd"/>
+    </w:p>
+    <w:p>
+      <w:pPr>
+        <w:pStyle w:val="Geenafstand"/>
+        <w:rPr>
+          <w:b/>
+        </w:rPr>
+      </w:pPr>
+      <w:proofErr w:type="spellStart"/>
+      <w:r>
+        <w:rPr>
+          <w:b/>
+        </w:rPr>
+        <w:t>Titles</w:t>
+      </w:r>
+      <w:proofErr w:type="spellEnd"/>
+    </w:p>
+    <w:p>
+      <w:pPr>
+        <w:pStyle w:val="Geenafstand"/>
+      </w:pPr>
+    </w:p>
+    <w:p>
+      <w:pPr>
+        <w:pStyle w:val="Geenafstand"/>
+      </w:pPr>
+      <w:r>
+        <w:t>C vragen</w:t>
+      </w:r>
+    </w:p>
+    <w:p>
+      <w:pPr>
+        <w:pStyle w:val="Geenafstand"/>
+      </w:pPr>
+    </w:p>
+    <w:p>
+      <w:pPr>
+        <w:pStyle w:val="Geenafstand"/>
+      </w:pPr>
+      <w:r>
+        <w:t xml:space="preserve">Er wordt vaak gezegd dat naarmate actrices ouder zijn zij moeilijker een rol krijgen. Ga </w:t>
+      </w:r>
+    </w:p>
+    <w:p>
+      <w:pPr>
+        <w:pStyle w:val="Geenafstand"/>
+      </w:pPr>
+      <w:r>
+        <w:t xml:space="preserve">(met R) na of dat zo is. Je zou bijvoorbeeld een lineair regressiemodel kunnen maken </w:t>
+      </w:r>
+    </w:p>
+    <w:p>
+      <w:pPr>
+        <w:pStyle w:val="Geenafstand"/>
+      </w:pPr>
+      <w:r>
+        <w:t xml:space="preserve">met leeftijd en geslacht als onafhankelijke variabelen en aantal films per jaar als </w:t>
+      </w:r>
+    </w:p>
+    <w:p>
+      <w:pPr>
+        <w:pStyle w:val="Geenafstand"/>
+      </w:pPr>
+      <w:r>
+        <w:t>afhankelijke variabele.</w:t>
+      </w:r>
+    </w:p>
+    <w:p>
+      <w:pPr>
+        <w:pStyle w:val="Geenafstand"/>
+        <w:rPr>
+          <w:b/>
+        </w:rPr>
+      </w:pPr>
+      <w:r>
+        <w:rPr>
+          <w:b/>
+        </w:rPr>
+        <w:t>Kan niet</w:t>
       </w:r>
       <w:bookmarkStart w:id="0" w:name="_GoBack"/>
       <w:bookmarkEnd w:id="0"/>
-    </w:p>
-    <w:p>
-      <w:pPr>
-        <w:pStyle w:val="Geenafstand"/>
-        <w:rPr>
-          <w:b/>
-        </w:rPr>
-      </w:pPr>
-    </w:p>
-    <w:p>
-      <w:pPr>
-        <w:pStyle w:val="Geenafstand"/>
-      </w:pPr>
-      <w:r>
-        <w:t xml:space="preserve">In hoeveel </w:t>
-      </w:r>
-      <w:proofErr w:type="spellStart"/>
-      <w:r>
-        <w:t>fast</w:t>
-      </w:r>
-      <w:proofErr w:type="spellEnd"/>
-      <w:r>
-        <w:t xml:space="preserve"> </w:t>
-      </w:r>
-      <w:proofErr w:type="spellStart"/>
-      <w:r>
-        <w:t>and</w:t>
-      </w:r>
-      <w:proofErr w:type="spellEnd"/>
-      <w:r>
-        <w:t xml:space="preserve"> </w:t>
-      </w:r>
-      <w:proofErr w:type="spellStart"/>
-      <w:r>
-        <w:t>the</w:t>
-      </w:r>
-      <w:proofErr w:type="spellEnd"/>
-      <w:r>
-        <w:t xml:space="preserve"> </w:t>
-      </w:r>
-      <w:proofErr w:type="spellStart"/>
-      <w:r>
-        <w:t>furious</w:t>
-      </w:r>
-      <w:proofErr w:type="spellEnd"/>
-      <w:r>
-        <w:t xml:space="preserve"> films speelde </w:t>
-      </w:r>
-      <w:proofErr w:type="spellStart"/>
-      <w:r>
-        <w:t>paul</w:t>
-      </w:r>
-      <w:proofErr w:type="spellEnd"/>
-      <w:r>
-        <w:t xml:space="preserve"> walker?</w:t>
-      </w:r>
-    </w:p>
-    <w:p>
-      <w:pPr>
-        <w:pStyle w:val="Geenafstand"/>
-        <w:rPr>
-          <w:b/>
-        </w:rPr>
-      </w:pPr>
-      <w:r>
-        <w:rPr>
-          <w:b/>
-        </w:rPr>
-        <w:t>Movies.list.gz</w:t>
-      </w:r>
-    </w:p>
-    <w:p>
-      <w:pPr>
-        <w:pStyle w:val="Geenafstand"/>
-        <w:rPr>
-          <w:b/>
-        </w:rPr>
-      </w:pPr>
-      <w:r>
-        <w:rPr>
-          <w:b/>
-        </w:rPr>
-        <w:t>Actors.list.gz</w:t>
-      </w:r>
-    </w:p>
-    <w:p>
-      <w:pPr>
-        <w:pStyle w:val="Geenafstand"/>
-      </w:pPr>
-    </w:p>
-    <w:p>
-      <w:pPr>
-        <w:pStyle w:val="Geenafstand"/>
-      </w:pPr>
-      <w:r>
-        <w:t>B vragen</w:t>
-      </w:r>
-    </w:p>
-    <w:p>
-      <w:pPr>
-        <w:pStyle w:val="Geenafstand"/>
-      </w:pPr>
-    </w:p>
-    <w:p>
-      <w:pPr>
-        <w:pStyle w:val="Geenafstand"/>
-      </w:pPr>
-      <w:r>
-        <w:t xml:space="preserve">Maak een kaart (b.v. google </w:t>
-      </w:r>
-      <w:proofErr w:type="spellStart"/>
-      <w:r>
-        <w:t>maps</w:t>
-      </w:r>
-      <w:proofErr w:type="spellEnd"/>
-      <w:r>
-        <w:t xml:space="preserve"> / </w:t>
-      </w:r>
-      <w:proofErr w:type="spellStart"/>
-      <w:r>
-        <w:t>openstreetview</w:t>
-      </w:r>
-      <w:proofErr w:type="spellEnd"/>
-      <w:r>
-        <w:t xml:space="preserve">) met geboorteplaatsen van acteurs. </w:t>
-      </w:r>
-    </w:p>
-    <w:p>
-      <w:pPr>
-        <w:pStyle w:val="Geenafstand"/>
-      </w:pPr>
-      <w:r>
-        <w:t>Zodat op de kaart te zien is wie waar geboren is.</w:t>
-      </w:r>
-    </w:p>
-    <w:p>
-      <w:pPr>
-        <w:pStyle w:val="Geenafstand"/>
-        <w:rPr>
-          <w:b/>
-        </w:rPr>
-      </w:pPr>
-      <w:r>
-        <w:rPr>
-          <w:b/>
-        </w:rPr>
-        <w:t>Actors.list.gz</w:t>
-      </w:r>
-    </w:p>
-    <w:p>
-      <w:pPr>
-        <w:pStyle w:val="Geenafstand"/>
-      </w:pPr>
-    </w:p>
-    <w:p>
-      <w:pPr>
-        <w:pStyle w:val="Geenafstand"/>
-      </w:pPr>
-      <w:r>
-        <w:t xml:space="preserve"> Geef het aantal films dat in een land gemaakt is weer in de tijd. </w:t>
-      </w:r>
-      <w:proofErr w:type="spellStart"/>
-      <w:r>
-        <w:t>Dwz</w:t>
-      </w:r>
-      <w:proofErr w:type="spellEnd"/>
-      <w:r>
-        <w:t xml:space="preserve"> maak een grafiek </w:t>
-      </w:r>
-    </w:p>
-    <w:p>
-      <w:pPr>
-        <w:pStyle w:val="Geenafstand"/>
-      </w:pPr>
-      <w:r>
-        <w:t>waarin op de x-as het jaar staat en op de y-as het aantal gemaakte films</w:t>
-      </w:r>
-    </w:p>
-    <w:p>
-      <w:pPr>
-        <w:pStyle w:val="Geenafstand"/>
-        <w:rPr>
-          <w:b/>
-        </w:rPr>
-      </w:pPr>
-      <w:r>
-        <w:rPr>
-          <w:b/>
-        </w:rPr>
-        <w:t>Countries.list.gz</w:t>
-      </w:r>
-    </w:p>
-    <w:p>
-      <w:pPr>
-        <w:pStyle w:val="Geenafstand"/>
-      </w:pPr>
-    </w:p>
-    <w:p>
-      <w:pPr>
-        <w:pStyle w:val="Geenafstand"/>
-      </w:pPr>
-      <w:r>
-        <w:t>C vragen</w:t>
-      </w:r>
-    </w:p>
-    <w:p>
-      <w:pPr>
-        <w:pStyle w:val="Geenafstand"/>
-      </w:pPr>
-    </w:p>
-    <w:p>
-      <w:pPr>
-        <w:pStyle w:val="Geenafstand"/>
-      </w:pPr>
-      <w:r>
-        <w:t xml:space="preserve">Er wordt vaak gezegd dat naarmate actrices ouder zijn zij moeilijker een rol krijgen. Ga </w:t>
-      </w:r>
-    </w:p>
-    <w:p>
-      <w:pPr>
-        <w:pStyle w:val="Geenafstand"/>
-      </w:pPr>
-      <w:r>
-        <w:t xml:space="preserve">(met R) na of dat zo is. Je zou bijvoorbeeld een lineair regressiemodel kunnen maken </w:t>
-      </w:r>
-    </w:p>
-    <w:p>
-      <w:pPr>
-        <w:pStyle w:val="Geenafstand"/>
-      </w:pPr>
-      <w:r>
-        <w:t xml:space="preserve">met leeftijd en geslacht als onafhankelijke variabelen en aantal films per jaar als </w:t>
-      </w:r>
-    </w:p>
-    <w:p>
-      <w:pPr>
-        <w:pStyle w:val="Geenafstand"/>
-      </w:pPr>
-      <w:r>
-        <w:t>afhankelijke variabele.</w:t>
-      </w:r>
-    </w:p>
-    <w:p>
-      <w:pPr>
-        <w:pStyle w:val="Geenafstand"/>
-        <w:rPr>
-          <w:b/>
-        </w:rPr>
-      </w:pPr>
-      <w:r>
-        <w:rPr>
-          <w:b/>
-        </w:rPr>
-        <w:t>Actors.list.gz</w:t>
-      </w:r>
     </w:p>
     <w:sectPr>
       <w:pgSz w:w="11906" w:h="16838"/>

</xml_diff>

<commit_message>
Querie update + meer cleanup
</commit_message>
<xml_diff>
--- a/Documentatie/Vragen.docx
+++ b/Documentatie/Vragen.docx
@@ -87,8 +87,6 @@
         <w:pStyle w:val="Geenafstand"/>
         <w:ind w:left="720"/>
       </w:pPr>
-      <w:bookmarkStart w:id="1" w:name="_GoBack"/>
-      <w:bookmarkEnd w:id="1"/>
       <w:proofErr w:type="spellStart"/>
       <w:r>
         <w:rPr>
@@ -312,7 +310,7 @@
           <w:b/>
         </w:rPr>
       </w:pPr>
-      <w:bookmarkStart w:id="2" w:name="_Hlk503442581"/>
+      <w:bookmarkStart w:id="1" w:name="_Hlk503442581"/>
       <w:r>
         <w:t xml:space="preserve">Welke films van Johnny Depp hebben een </w:t>
       </w:r>
@@ -322,7 +320,7 @@
       <w:r>
         <w:t>,5 of hoger?</w:t>
       </w:r>
-      <w:bookmarkEnd w:id="2"/>
+      <w:bookmarkEnd w:id="1"/>
     </w:p>
     <w:p>
       <w:pPr>
@@ -562,15 +560,13 @@
       </w:r>
       <w:proofErr w:type="spellEnd"/>
       <w:r>
-        <w:t xml:space="preserve">) met landen waar een </w:t>
-      </w:r>
-      <w:proofErr w:type="spellStart"/>
-      <w:r>
-        <w:t>flim</w:t>
-      </w:r>
-      <w:proofErr w:type="spellEnd"/>
-      <w:r>
-        <w:t xml:space="preserve"> speelt. Zodat op de kaart te zien is waar de films spelen. </w:t>
+        <w:t>) met landen waar een fi</w:t>
+      </w:r>
+      <w:r>
+        <w:t>l</w:t>
+      </w:r>
+      <w:r>
+        <w:t xml:space="preserve">m speelt. Zodat op de kaart te zien is waar de films spelen. </w:t>
       </w:r>
     </w:p>
     <w:p>
@@ -735,6 +731,8 @@
           <w:b/>
         </w:rPr>
       </w:pPr>
+      <w:bookmarkStart w:id="2" w:name="_GoBack"/>
+      <w:bookmarkEnd w:id="2"/>
     </w:p>
     <w:sectPr>
       <w:pgSz w:w="11906" w:h="16838"/>

</xml_diff>

<commit_message>
Vragen + Querie update
</commit_message>
<xml_diff>
--- a/Documentatie/Vragen.docx
+++ b/Documentatie/Vragen.docx
@@ -120,6 +120,8 @@
       <w:pPr>
         <w:pStyle w:val="Geenafstand"/>
       </w:pPr>
+      <w:bookmarkStart w:id="1" w:name="_GoBack"/>
+      <w:bookmarkEnd w:id="1"/>
     </w:p>
     <w:p>
       <w:pPr>
@@ -130,7 +132,7 @@
         </w:numPr>
       </w:pPr>
       <w:r>
-        <w:t>Welke acteur (m/v) heeft de langste filmcarrière? (dus geen series)</w:t>
+        <w:t xml:space="preserve">Welke schrijvers spelen in hun eigen films en welke films zijn dat? </w:t>
       </w:r>
     </w:p>
     <w:p>
@@ -138,40 +140,46 @@
         <w:pStyle w:val="Geenafstand"/>
         <w:ind w:left="720"/>
       </w:pPr>
+      <w:r>
+        <w:rPr>
+          <w:b/>
+        </w:rPr>
+        <w:t xml:space="preserve">Crew / </w:t>
+      </w:r>
+      <w:proofErr w:type="spellStart"/>
+      <w:r>
+        <w:rPr>
+          <w:b/>
+        </w:rPr>
+        <w:t>Principals</w:t>
+      </w:r>
+      <w:proofErr w:type="spellEnd"/>
+      <w:r>
+        <w:rPr>
+          <w:b/>
+        </w:rPr>
+        <w:t xml:space="preserve"> / </w:t>
+      </w:r>
+      <w:proofErr w:type="spellStart"/>
+      <w:r>
+        <w:rPr>
+          <w:b/>
+        </w:rPr>
+        <w:t>Titles</w:t>
+      </w:r>
+      <w:proofErr w:type="spellEnd"/>
+      <w:r>
+        <w:rPr>
+          <w:b/>
+        </w:rPr>
+        <w:t xml:space="preserve"> / </w:t>
+      </w:r>
       <w:proofErr w:type="spellStart"/>
       <w:r>
         <w:rPr>
           <w:b/>
         </w:rPr>
         <w:t>Names</w:t>
-      </w:r>
-      <w:proofErr w:type="spellEnd"/>
-      <w:r>
-        <w:rPr>
-          <w:b/>
-        </w:rPr>
-        <w:t xml:space="preserve"> / </w:t>
-      </w:r>
-      <w:proofErr w:type="spellStart"/>
-      <w:r>
-        <w:rPr>
-          <w:b/>
-        </w:rPr>
-        <w:t>Titles</w:t>
-      </w:r>
-      <w:proofErr w:type="spellEnd"/>
-      <w:r>
-        <w:rPr>
-          <w:b/>
-        </w:rPr>
-        <w:t xml:space="preserve"> / </w:t>
-      </w:r>
-      <w:proofErr w:type="spellStart"/>
-      <w:r>
-        <w:rPr>
-          <w:b/>
-        </w:rPr>
-        <w:t>Principals</w:t>
       </w:r>
       <w:proofErr w:type="spellEnd"/>
     </w:p>
@@ -189,7 +197,7 @@
         </w:numPr>
       </w:pPr>
       <w:r>
-        <w:t xml:space="preserve">Welke schrijvers spelen in hun eigen films en welke films zijn dat? </w:t>
+        <w:t>Welke acteur of actrice speelt het meest in de slechtst gewaardeerde films?</w:t>
       </w:r>
     </w:p>
     <w:p>
@@ -201,14 +209,14 @@
         <w:rPr>
           <w:b/>
         </w:rPr>
-        <w:t xml:space="preserve">Crew / </w:t>
-      </w:r>
-      <w:proofErr w:type="spellStart"/>
-      <w:r>
-        <w:rPr>
-          <w:b/>
-        </w:rPr>
-        <w:t>Principals</w:t>
+        <w:t xml:space="preserve">Ratings / </w:t>
+      </w:r>
+      <w:proofErr w:type="spellStart"/>
+      <w:r>
+        <w:rPr>
+          <w:b/>
+        </w:rPr>
+        <w:t>Names</w:t>
       </w:r>
       <w:proofErr w:type="spellEnd"/>
       <w:r>
@@ -225,24 +233,13 @@
         <w:t>Titles</w:t>
       </w:r>
       <w:proofErr w:type="spellEnd"/>
-      <w:r>
-        <w:rPr>
-          <w:b/>
-        </w:rPr>
-        <w:t xml:space="preserve"> / </w:t>
-      </w:r>
-      <w:proofErr w:type="spellStart"/>
-      <w:r>
-        <w:rPr>
-          <w:b/>
-        </w:rPr>
-        <w:t>Names</w:t>
-      </w:r>
-      <w:proofErr w:type="spellEnd"/>
-    </w:p>
-    <w:p>
-      <w:pPr>
-        <w:pStyle w:val="Geenafstand"/>
+    </w:p>
+    <w:p>
+      <w:pPr>
+        <w:pStyle w:val="Geenafstand"/>
+        <w:rPr>
+          <w:b/>
+        </w:rPr>
       </w:pPr>
     </w:p>
     <w:p>
@@ -252,21 +249,43 @@
           <w:ilvl w:val="0"/>
           <w:numId w:val="1"/>
         </w:numPr>
-      </w:pPr>
-      <w:r>
-        <w:t>Welke acteur of actrice speelt het meest in de slechtst gewaardeerde films?</w:t>
-      </w:r>
+        <w:rPr>
+          <w:b/>
+        </w:rPr>
+      </w:pPr>
+      <w:bookmarkStart w:id="2" w:name="_Hlk503442581"/>
+      <w:r>
+        <w:t xml:space="preserve">Welke films van Johnny Depp hebben een </w:t>
+      </w:r>
+      <w:r>
+        <w:t>7</w:t>
+      </w:r>
+      <w:r>
+        <w:t>,5 of hoger?</w:t>
+      </w:r>
+      <w:bookmarkEnd w:id="2"/>
     </w:p>
     <w:p>
       <w:pPr>
         <w:pStyle w:val="Geenafstand"/>
         <w:ind w:left="720"/>
-      </w:pPr>
-      <w:r>
-        <w:rPr>
-          <w:b/>
-        </w:rPr>
-        <w:t xml:space="preserve">Ratings / </w:t>
+        <w:rPr>
+          <w:b/>
+        </w:rPr>
+      </w:pPr>
+      <w:proofErr w:type="spellStart"/>
+      <w:r>
+        <w:rPr>
+          <w:b/>
+        </w:rPr>
+        <w:t>Titles</w:t>
+      </w:r>
+      <w:proofErr w:type="spellEnd"/>
+      <w:r>
+        <w:rPr>
+          <w:b/>
+        </w:rPr>
+        <w:t xml:space="preserve"> / </w:t>
       </w:r>
       <w:proofErr w:type="spellStart"/>
       <w:r>
@@ -280,14 +299,14 @@
         <w:rPr>
           <w:b/>
         </w:rPr>
-        <w:t xml:space="preserve"> / </w:t>
-      </w:r>
-      <w:proofErr w:type="spellStart"/>
-      <w:r>
-        <w:rPr>
-          <w:b/>
-        </w:rPr>
-        <w:t>Titles</w:t>
+        <w:t xml:space="preserve"> / Ratings / </w:t>
+      </w:r>
+      <w:proofErr w:type="spellStart"/>
+      <w:r>
+        <w:rPr>
+          <w:b/>
+        </w:rPr>
+        <w:t>Principals</w:t>
       </w:r>
       <w:proofErr w:type="spellEnd"/>
     </w:p>
@@ -306,29 +325,66 @@
           <w:ilvl w:val="0"/>
           <w:numId w:val="1"/>
         </w:numPr>
-        <w:rPr>
-          <w:b/>
-        </w:rPr>
-      </w:pPr>
-      <w:bookmarkStart w:id="1" w:name="_Hlk503442581"/>
-      <w:r>
-        <w:t xml:space="preserve">Welke films van Johnny Depp hebben een </w:t>
-      </w:r>
-      <w:r>
-        <w:t>7</w:t>
-      </w:r>
-      <w:r>
-        <w:t>,5 of hoger?</w:t>
-      </w:r>
-      <w:bookmarkEnd w:id="1"/>
+      </w:pPr>
+      <w:r>
+        <w:t xml:space="preserve">In hoeveel </w:t>
+      </w:r>
+      <w:proofErr w:type="spellStart"/>
+      <w:r>
+        <w:t>F</w:t>
+      </w:r>
+      <w:r>
+        <w:t>ast</w:t>
+      </w:r>
+      <w:proofErr w:type="spellEnd"/>
+      <w:r>
+        <w:t xml:space="preserve"> </w:t>
+      </w:r>
+      <w:proofErr w:type="spellStart"/>
+      <w:r>
+        <w:t>A</w:t>
+      </w:r>
+      <w:r>
+        <w:t>nd</w:t>
+      </w:r>
+      <w:proofErr w:type="spellEnd"/>
+      <w:r>
+        <w:t xml:space="preserve"> </w:t>
+      </w:r>
+      <w:r>
+        <w:t>T</w:t>
+      </w:r>
+      <w:r>
+        <w:t xml:space="preserve">he </w:t>
+      </w:r>
+      <w:proofErr w:type="spellStart"/>
+      <w:r>
+        <w:t>F</w:t>
+      </w:r>
+      <w:r>
+        <w:t>urious</w:t>
+      </w:r>
+      <w:proofErr w:type="spellEnd"/>
+      <w:r>
+        <w:t xml:space="preserve"> films speelde </w:t>
+      </w:r>
+      <w:r>
+        <w:t>P</w:t>
+      </w:r>
+      <w:r>
+        <w:t xml:space="preserve">aul </w:t>
+      </w:r>
+      <w:r>
+        <w:t>W</w:t>
+      </w:r>
+      <w:r>
+        <w:t>alker?</w:t>
+      </w:r>
     </w:p>
     <w:p>
       <w:pPr>
         <w:pStyle w:val="Geenafstand"/>
         <w:ind w:left="720"/>
-        <w:rPr>
-          <w:b/>
-        </w:rPr>
       </w:pPr>
       <w:proofErr w:type="spellStart"/>
       <w:r>
@@ -356,7 +412,7 @@
         <w:rPr>
           <w:b/>
         </w:rPr>
-        <w:t xml:space="preserve"> / Ratings / </w:t>
+        <w:t xml:space="preserve"> / </w:t>
       </w:r>
       <w:proofErr w:type="spellStart"/>
       <w:r>
@@ -370,9 +426,6 @@
     <w:p>
       <w:pPr>
         <w:pStyle w:val="Geenafstand"/>
-        <w:rPr>
-          <w:b/>
-        </w:rPr>
       </w:pPr>
     </w:p>
     <w:p>
@@ -384,58 +437,7 @@
         </w:numPr>
       </w:pPr>
       <w:r>
-        <w:t xml:space="preserve">In hoeveel </w:t>
-      </w:r>
-      <w:proofErr w:type="spellStart"/>
-      <w:r>
-        <w:t>F</w:t>
-      </w:r>
-      <w:r>
-        <w:t>ast</w:t>
-      </w:r>
-      <w:proofErr w:type="spellEnd"/>
-      <w:r>
-        <w:t xml:space="preserve"> </w:t>
-      </w:r>
-      <w:proofErr w:type="spellStart"/>
-      <w:r>
-        <w:t>A</w:t>
-      </w:r>
-      <w:r>
-        <w:t>nd</w:t>
-      </w:r>
-      <w:proofErr w:type="spellEnd"/>
-      <w:r>
-        <w:t xml:space="preserve"> </w:t>
-      </w:r>
-      <w:r>
-        <w:t>T</w:t>
-      </w:r>
-      <w:r>
-        <w:t xml:space="preserve">he </w:t>
-      </w:r>
-      <w:proofErr w:type="spellStart"/>
-      <w:r>
-        <w:t>F</w:t>
-      </w:r>
-      <w:r>
-        <w:t>urious</w:t>
-      </w:r>
-      <w:proofErr w:type="spellEnd"/>
-      <w:r>
-        <w:t xml:space="preserve"> films speelde </w:t>
-      </w:r>
-      <w:r>
-        <w:t>P</w:t>
-      </w:r>
-      <w:r>
-        <w:t xml:space="preserve">aul </w:t>
-      </w:r>
-      <w:r>
-        <w:t>W</w:t>
-      </w:r>
-      <w:r>
-        <w:t>alker?</w:t>
+        <w:t>Welke film heeft de hoogste score met de minste stemmen?</w:t>
       </w:r>
     </w:p>
     <w:p>
@@ -455,30 +457,21 @@
         <w:rPr>
           <w:b/>
         </w:rPr>
-        <w:t xml:space="preserve"> / </w:t>
-      </w:r>
-      <w:proofErr w:type="spellStart"/>
-      <w:r>
-        <w:rPr>
-          <w:b/>
-        </w:rPr>
-        <w:t>Names</w:t>
-      </w:r>
-      <w:proofErr w:type="spellEnd"/>
-      <w:r>
-        <w:rPr>
-          <w:b/>
-        </w:rPr>
-        <w:t xml:space="preserve"> / </w:t>
-      </w:r>
-      <w:proofErr w:type="spellStart"/>
-      <w:r>
-        <w:rPr>
-          <w:b/>
-        </w:rPr>
-        <w:t>Principals</w:t>
-      </w:r>
-      <w:proofErr w:type="spellEnd"/>
+        <w:t xml:space="preserve"> / Ratings</w:t>
+      </w:r>
+    </w:p>
+    <w:p>
+      <w:pPr>
+        <w:pStyle w:val="Geenafstand"/>
+      </w:pPr>
+    </w:p>
+    <w:p>
+      <w:pPr>
+        <w:pStyle w:val="Geenafstand"/>
+      </w:pPr>
+      <w:r>
+        <w:t>B vragen</w:t>
+      </w:r>
     </w:p>
     <w:p>
       <w:pPr>
@@ -494,7 +487,29 @@
         </w:numPr>
       </w:pPr>
       <w:r>
-        <w:t>Welke film heeft de hoogste score met de minste stemmen?</w:t>
+        <w:t xml:space="preserve">Maak een kaart (b.v. google </w:t>
+      </w:r>
+      <w:proofErr w:type="spellStart"/>
+      <w:r>
+        <w:t>maps</w:t>
+      </w:r>
+      <w:proofErr w:type="spellEnd"/>
+      <w:r>
+        <w:t xml:space="preserve"> / </w:t>
+      </w:r>
+      <w:proofErr w:type="spellStart"/>
+      <w:r>
+        <w:t>openstreetview</w:t>
+      </w:r>
+      <w:proofErr w:type="spellEnd"/>
+      <w:r>
+        <w:t>) met landen waar een fi</w:t>
+      </w:r>
+      <w:r>
+        <w:t>l</w:t>
+      </w:r>
+      <w:r>
+        <w:t xml:space="preserve">m speelt. Zodat op de kaart te zien is waar de films spelen. </w:t>
       </w:r>
     </w:p>
     <w:p>
@@ -507,32 +522,30 @@
         <w:rPr>
           <w:b/>
         </w:rPr>
+        <w:t>Regions</w:t>
+      </w:r>
+      <w:proofErr w:type="spellEnd"/>
+      <w:r>
+        <w:rPr>
+          <w:b/>
+        </w:rPr>
+        <w:t xml:space="preserve"> / </w:t>
+      </w:r>
+      <w:proofErr w:type="spellStart"/>
+      <w:r>
+        <w:rPr>
+          <w:b/>
+        </w:rPr>
         <w:t>Titles</w:t>
       </w:r>
       <w:proofErr w:type="spellEnd"/>
-      <w:r>
-        <w:rPr>
-          <w:b/>
-        </w:rPr>
-        <w:t xml:space="preserve"> / Ratings</w:t>
-      </w:r>
-    </w:p>
-    <w:p>
-      <w:pPr>
-        <w:pStyle w:val="Geenafstand"/>
-      </w:pPr>
-    </w:p>
-    <w:p>
-      <w:pPr>
-        <w:pStyle w:val="Geenafstand"/>
-      </w:pPr>
-      <w:r>
-        <w:t>B vragen</w:t>
-      </w:r>
-    </w:p>
-    <w:p>
-      <w:pPr>
-        <w:pStyle w:val="Geenafstand"/>
+    </w:p>
+    <w:p>
+      <w:pPr>
+        <w:pStyle w:val="Geenafstand"/>
+        <w:rPr>
+          <w:b/>
+        </w:rPr>
       </w:pPr>
     </w:p>
     <w:p>
@@ -544,52 +557,38 @@
         </w:numPr>
       </w:pPr>
       <w:r>
-        <w:t xml:space="preserve">Maak een kaart (b.v. google </w:t>
-      </w:r>
-      <w:proofErr w:type="spellStart"/>
-      <w:r>
-        <w:t>maps</w:t>
-      </w:r>
-      <w:proofErr w:type="spellEnd"/>
-      <w:r>
+        <w:t xml:space="preserve">Geef het aantal films dat in een land gemaakt is weer in de tijd. </w:t>
+      </w:r>
+      <w:proofErr w:type="spellStart"/>
+      <w:r>
+        <w:t>Dwz</w:t>
+      </w:r>
+      <w:proofErr w:type="spellEnd"/>
+      <w:r>
+        <w:t xml:space="preserve"> maak een grafiek waarin op de x-as het jaar staat en op de y-as het aantal gemaakte films</w:t>
+      </w:r>
+    </w:p>
+    <w:p>
+      <w:pPr>
+        <w:pStyle w:val="Geenafstand"/>
+        <w:ind w:left="720"/>
+      </w:pPr>
+      <w:proofErr w:type="spellStart"/>
+      <w:r>
+        <w:rPr>
+          <w:b/>
+        </w:rPr>
+        <w:t>Regions</w:t>
+      </w:r>
+      <w:proofErr w:type="spellEnd"/>
+      <w:r>
+        <w:rPr>
+          <w:b/>
+        </w:rPr>
         <w:t xml:space="preserve"> / </w:t>
       </w:r>
       <w:proofErr w:type="spellStart"/>
       <w:r>
-        <w:t>openstreetview</w:t>
-      </w:r>
-      <w:proofErr w:type="spellEnd"/>
-      <w:r>
-        <w:t>) met landen waar een fi</w:t>
-      </w:r>
-      <w:r>
-        <w:t>l</w:t>
-      </w:r>
-      <w:r>
-        <w:t xml:space="preserve">m speelt. Zodat op de kaart te zien is waar de films spelen. </w:t>
-      </w:r>
-    </w:p>
-    <w:p>
-      <w:pPr>
-        <w:pStyle w:val="Geenafstand"/>
-        <w:ind w:left="720"/>
-      </w:pPr>
-      <w:proofErr w:type="spellStart"/>
-      <w:r>
-        <w:rPr>
-          <w:b/>
-        </w:rPr>
-        <w:t>Regions</w:t>
-      </w:r>
-      <w:proofErr w:type="spellEnd"/>
-      <w:r>
-        <w:rPr>
-          <w:b/>
-        </w:rPr>
-        <w:t xml:space="preserve"> / </w:t>
-      </w:r>
-      <w:proofErr w:type="spellStart"/>
-      <w:r>
         <w:rPr>
           <w:b/>
         </w:rPr>
@@ -600,9 +599,19 @@
     <w:p>
       <w:pPr>
         <w:pStyle w:val="Geenafstand"/>
-        <w:rPr>
-          <w:b/>
-        </w:rPr>
+      </w:pPr>
+    </w:p>
+    <w:p>
+      <w:pPr>
+        <w:pStyle w:val="Geenafstand"/>
+      </w:pPr>
+      <w:r>
+        <w:t>C vragen</w:t>
+      </w:r>
+    </w:p>
+    <w:p>
+      <w:pPr>
+        <w:pStyle w:val="Geenafstand"/>
       </w:pPr>
     </w:p>
     <w:p>
@@ -614,15 +623,7 @@
         </w:numPr>
       </w:pPr>
       <w:r>
-        <w:t xml:space="preserve">Geef het aantal films dat in een land gemaakt is weer in de tijd. </w:t>
-      </w:r>
-      <w:proofErr w:type="spellStart"/>
-      <w:r>
-        <w:t>Dwz</w:t>
-      </w:r>
-      <w:proofErr w:type="spellEnd"/>
-      <w:r>
-        <w:t xml:space="preserve"> maak een grafiek waarin op de x-as het jaar staat en op de y-as het aantal gemaakte films</w:t>
+        <w:t>Is er een verband tussen de lengte van de films en tussen de waardering.</w:t>
       </w:r>
     </w:p>
     <w:p>
@@ -635,67 +636,9 @@
         <w:rPr>
           <w:b/>
         </w:rPr>
-        <w:t>Regions</w:t>
-      </w:r>
-      <w:proofErr w:type="spellEnd"/>
-      <w:r>
-        <w:rPr>
-          <w:b/>
-        </w:rPr>
-        <w:t xml:space="preserve"> / </w:t>
-      </w:r>
-      <w:proofErr w:type="spellStart"/>
-      <w:r>
-        <w:rPr>
-          <w:b/>
-        </w:rPr>
         <w:t>Titles</w:t>
       </w:r>
       <w:proofErr w:type="spellEnd"/>
-    </w:p>
-    <w:p>
-      <w:pPr>
-        <w:pStyle w:val="Geenafstand"/>
-      </w:pPr>
-    </w:p>
-    <w:p>
-      <w:pPr>
-        <w:pStyle w:val="Geenafstand"/>
-      </w:pPr>
-      <w:r>
-        <w:t>C vragen</w:t>
-      </w:r>
-    </w:p>
-    <w:p>
-      <w:pPr>
-        <w:pStyle w:val="Geenafstand"/>
-      </w:pPr>
-    </w:p>
-    <w:p>
-      <w:pPr>
-        <w:pStyle w:val="Geenafstand"/>
-        <w:numPr>
-          <w:ilvl w:val="0"/>
-          <w:numId w:val="1"/>
-        </w:numPr>
-      </w:pPr>
-      <w:r>
-        <w:t>Is er een verband tussen de lengte van de films en tussen de waardering.</w:t>
-      </w:r>
-    </w:p>
-    <w:p>
-      <w:pPr>
-        <w:pStyle w:val="Geenafstand"/>
-        <w:ind w:left="720"/>
-      </w:pPr>
-      <w:proofErr w:type="spellStart"/>
-      <w:r>
-        <w:rPr>
-          <w:b/>
-        </w:rPr>
-        <w:t>Titles</w:t>
-      </w:r>
-      <w:proofErr w:type="spellEnd"/>
       <w:r>
         <w:rPr>
           <w:b/>
@@ -731,8 +674,6 @@
           <w:b/>
         </w:rPr>
       </w:pPr>
-      <w:bookmarkStart w:id="2" w:name="_GoBack"/>
-      <w:bookmarkEnd w:id="2"/>
     </w:p>
     <w:sectPr>
       <w:pgSz w:w="11906" w:h="16838"/>

</xml_diff>

<commit_message>
Queries complete + vragen update
</commit_message>
<xml_diff>
--- a/Documentatie/Vragen.docx
+++ b/Documentatie/Vragen.docx
@@ -120,8 +120,6 @@
       <w:pPr>
         <w:pStyle w:val="Geenafstand"/>
       </w:pPr>
-      <w:bookmarkStart w:id="1" w:name="_GoBack"/>
-      <w:bookmarkEnd w:id="1"/>
     </w:p>
     <w:p>
       <w:pPr>
@@ -132,26 +130,29 @@
         </w:numPr>
       </w:pPr>
       <w:r>
-        <w:t xml:space="preserve">Welke schrijvers spelen in hun eigen films en welke films zijn dat? </w:t>
+        <w:t>Welke acteur of actrice speelt het meest in de slechtst gewaardeerde films?</w:t>
       </w:r>
     </w:p>
     <w:p>
       <w:pPr>
         <w:pStyle w:val="Geenafstand"/>
         <w:ind w:left="720"/>
-      </w:pPr>
-      <w:r>
-        <w:rPr>
-          <w:b/>
-        </w:rPr>
-        <w:t xml:space="preserve">Crew / </w:t>
-      </w:r>
-      <w:proofErr w:type="spellStart"/>
-      <w:r>
-        <w:rPr>
-          <w:b/>
-        </w:rPr>
-        <w:t>Principals</w:t>
+        <w:rPr>
+          <w:b/>
+        </w:rPr>
+      </w:pPr>
+      <w:r>
+        <w:rPr>
+          <w:b/>
+        </w:rPr>
+        <w:t xml:space="preserve">Ratings / </w:t>
+      </w:r>
+      <w:proofErr w:type="spellStart"/>
+      <w:r>
+        <w:rPr>
+          <w:b/>
+        </w:rPr>
+        <w:t>Names</w:t>
       </w:r>
       <w:proofErr w:type="spellEnd"/>
       <w:r>
@@ -168,24 +169,11 @@
         <w:t>Titles</w:t>
       </w:r>
       <w:proofErr w:type="spellEnd"/>
-      <w:r>
-        <w:rPr>
-          <w:b/>
-        </w:rPr>
-        <w:t xml:space="preserve"> / </w:t>
-      </w:r>
-      <w:proofErr w:type="spellStart"/>
-      <w:r>
-        <w:rPr>
-          <w:b/>
-        </w:rPr>
-        <w:t>Names</w:t>
-      </w:r>
-      <w:proofErr w:type="spellEnd"/>
-    </w:p>
-    <w:p>
-      <w:pPr>
-        <w:pStyle w:val="Geenafstand"/>
+    </w:p>
+    <w:p>
+      <w:pPr>
+        <w:pStyle w:val="Geenafstand"/>
+        <w:ind w:left="720"/>
       </w:pPr>
     </w:p>
     <w:p>
@@ -197,19 +185,30 @@
         </w:numPr>
       </w:pPr>
       <w:r>
-        <w:t>Welke acteur of actrice speelt het meest in de slechtst gewaardeerde films?</w:t>
+        <w:t>In welke films speelde Joop Braakhekke</w:t>
       </w:r>
     </w:p>
     <w:p>
       <w:pPr>
         <w:pStyle w:val="Geenafstand"/>
         <w:ind w:left="720"/>
-      </w:pPr>
-      <w:r>
-        <w:rPr>
-          <w:b/>
-        </w:rPr>
-        <w:t xml:space="preserve">Ratings / </w:t>
+        <w:rPr>
+          <w:b/>
+        </w:rPr>
+      </w:pPr>
+      <w:proofErr w:type="spellStart"/>
+      <w:r>
+        <w:rPr>
+          <w:b/>
+        </w:rPr>
+        <w:t>Titles</w:t>
+      </w:r>
+      <w:proofErr w:type="spellEnd"/>
+      <w:r>
+        <w:rPr>
+          <w:b/>
+        </w:rPr>
+        <w:t xml:space="preserve"> / </w:t>
       </w:r>
       <w:proofErr w:type="spellStart"/>
       <w:r>
@@ -230,7 +229,7 @@
         <w:rPr>
           <w:b/>
         </w:rPr>
-        <w:t>Titles</w:t>
+        <w:t>actors_titles</w:t>
       </w:r>
       <w:proofErr w:type="spellEnd"/>
     </w:p>
@@ -253,7 +252,7 @@
           <w:b/>
         </w:rPr>
       </w:pPr>
-      <w:bookmarkStart w:id="2" w:name="_Hlk503442581"/>
+      <w:bookmarkStart w:id="1" w:name="_Hlk503442581"/>
       <w:r>
         <w:t xml:space="preserve">Welke films van Johnny Depp hebben een </w:t>
       </w:r>
@@ -263,7 +262,7 @@
       <w:r>
         <w:t>,5 of hoger?</w:t>
       </w:r>
-      <w:bookmarkEnd w:id="2"/>
+      <w:bookmarkEnd w:id="1"/>
     </w:p>
     <w:p>
       <w:pPr>
@@ -516,6 +515,9 @@
       <w:pPr>
         <w:pStyle w:val="Geenafstand"/>
         <w:ind w:left="720"/>
+        <w:rPr>
+          <w:b/>
+        </w:rPr>
       </w:pPr>
       <w:proofErr w:type="spellStart"/>
       <w:r>
@@ -539,6 +541,62 @@
         <w:t>Titles</w:t>
       </w:r>
       <w:proofErr w:type="spellEnd"/>
+    </w:p>
+    <w:p>
+      <w:pPr>
+        <w:pStyle w:val="Geenafstand"/>
+        <w:ind w:left="720"/>
+      </w:pPr>
+    </w:p>
+    <w:p>
+      <w:pPr>
+        <w:pStyle w:val="Geenafstand"/>
+        <w:ind w:left="720"/>
+      </w:pPr>
+      <w:r>
+        <w:t xml:space="preserve">Sommige films hebben een getal in hun titel (bijvoorbeeld: The </w:t>
+      </w:r>
+      <w:proofErr w:type="spellStart"/>
+      <w:r>
+        <w:t>Sixth</w:t>
+      </w:r>
+      <w:proofErr w:type="spellEnd"/>
+      <w:r>
+        <w:t xml:space="preserve"> Sense, </w:t>
+      </w:r>
+      <w:proofErr w:type="spellStart"/>
+      <w:r>
+        <w:t>Eight</w:t>
+      </w:r>
+      <w:proofErr w:type="spellEnd"/>
+      <w:r>
+        <w:t xml:space="preserve"> Days a week, Se7en). Maak een visuele weergave van het aantal malen dat een bepaald getal in een filmtitel voorkomt. Bonus: kijk of de Wet van </w:t>
+      </w:r>
+      <w:proofErr w:type="spellStart"/>
+      <w:r>
+        <w:t>Benford</w:t>
+      </w:r>
+      <w:proofErr w:type="spellEnd"/>
+      <w:r>
+        <w:t xml:space="preserve"> geldt.</w:t>
+      </w:r>
+    </w:p>
+    <w:p>
+      <w:pPr>
+        <w:pStyle w:val="Geenafstand"/>
+        <w:ind w:left="720"/>
+        <w:rPr>
+          <w:b/>
+        </w:rPr>
+      </w:pPr>
+      <w:r>
+        <w:rPr>
+          <w:b/>
+        </w:rPr>
+        <w:t>Titles</w:t>
+      </w:r>
+      <w:bookmarkStart w:id="2" w:name="_GoBack"/>
+      <w:bookmarkEnd w:id="2"/>
     </w:p>
     <w:p>
       <w:pPr>

</xml_diff>